<commit_message>
Actualizacion documentacion fase 1
</commit_message>
<xml_diff>
--- a/Fase 1/Evidencias Grupales/Plan_De_Trabajo.docx
+++ b/Fase 1/Evidencias Grupales/Plan_De_Trabajo.docx
@@ -47,7 +47,16 @@
           <w:sz w:val="24"/>
           <w:szCs w:val="24"/>
         </w:rPr>
-        <w:t>INSTITUTO PROFESIONAL DUOC UC – SEDE PLAZA VESPUCIO</w:t>
+        <w:t xml:space="preserve">INSTITUTO PROFESIONAL DUOC UC – SEDE </w:t>
+      </w:r>
+      <w:r>
+        <w:rPr>
+          <w:rFonts w:ascii="Arial" w:eastAsia="Arial" w:hAnsi="Arial" w:cs="Arial"/>
+          <w:b/>
+          <w:sz w:val="24"/>
+          <w:szCs w:val="24"/>
+        </w:rPr>
+        <w:t>PUERTO MONTT</w:t>
       </w:r>
     </w:p>
     <w:p>
@@ -805,7 +814,21 @@
                 <w:rFonts w:ascii="Arial" w:eastAsia="Arial" w:hAnsi="Arial" w:cs="Arial"/>
                 <w:color w:val="000000"/>
               </w:rPr>
-              <w:t>Propósito y justificación del proyecto</w:t>
+              <w:t>Propósito</w:t>
+            </w:r>
+            <w:r>
+              <w:rPr>
+                <w:rFonts w:ascii="Arial" w:eastAsia="Arial" w:hAnsi="Arial" w:cs="Arial"/>
+                <w:color w:val="000000"/>
+              </w:rPr>
+              <w:t xml:space="preserve"> </w:t>
+            </w:r>
+            <w:r>
+              <w:rPr>
+                <w:rFonts w:ascii="Arial" w:eastAsia="Arial" w:hAnsi="Arial" w:cs="Arial"/>
+                <w:color w:val="000000"/>
+              </w:rPr>
+              <w:t>y justificación del proyecto</w:t>
             </w:r>
             <w:r>
               <w:rPr>
@@ -1844,12 +1867,6 @@
               <w:insideV w:val="single" w:sz="8" w:space="0" w:color="000000"/>
             </w:tblBorders>
             <w:tblLayout w:type="fixed"/>
-            <w:tblCellMar>
-              <w:top w:w="0" w:type="dxa"/>
-              <w:left w:w="0" w:type="dxa"/>
-              <w:bottom w:w="0" w:type="dxa"/>
-              <w:right w:w="0" w:type="dxa"/>
-            </w:tblCellMar>
             <w:tblLook w:val="0600" w:firstRow="0" w:lastRow="0" w:firstColumn="0" w:lastColumn="0" w:noHBand="1" w:noVBand="1"/>
           </w:tblPr>
           <w:tblGrid>
@@ -1860,14 +1877,6 @@
             <w:gridCol w:w="1768"/>
           </w:tblGrid>
           <w:tr>
-            <w:tblPrEx>
-              <w:tblCellMar>
-                <w:top w:w="0" w:type="dxa"/>
-                <w:left w:w="0" w:type="dxa"/>
-                <w:bottom w:w="0" w:type="dxa"/>
-                <w:right w:w="0" w:type="dxa"/>
-              </w:tblCellMar>
-            </w:tblPrEx>
             <w:tc>
               <w:tcPr>
                 <w:tcW w:w="1767" w:type="dxa"/>
@@ -2034,14 +2043,6 @@
             </w:tc>
           </w:tr>
           <w:tr>
-            <w:tblPrEx>
-              <w:tblCellMar>
-                <w:top w:w="0" w:type="dxa"/>
-                <w:left w:w="0" w:type="dxa"/>
-                <w:bottom w:w="0" w:type="dxa"/>
-                <w:right w:w="0" w:type="dxa"/>
-              </w:tblCellMar>
-            </w:tblPrEx>
             <w:tc>
               <w:tcPr>
                 <w:tcW w:w="1767" w:type="dxa"/>
@@ -2229,14 +2230,6 @@
             </w:tc>
           </w:tr>
           <w:tr>
-            <w:tblPrEx>
-              <w:tblCellMar>
-                <w:top w:w="0" w:type="dxa"/>
-                <w:left w:w="0" w:type="dxa"/>
-                <w:bottom w:w="0" w:type="dxa"/>
-                <w:right w:w="0" w:type="dxa"/>
-              </w:tblCellMar>
-            </w:tblPrEx>
             <w:tc>
               <w:tcPr>
                 <w:tcW w:w="1767" w:type="dxa"/>
@@ -2424,14 +2417,6 @@
             </w:tc>
           </w:tr>
           <w:tr>
-            <w:tblPrEx>
-              <w:tblCellMar>
-                <w:top w:w="0" w:type="dxa"/>
-                <w:left w:w="0" w:type="dxa"/>
-                <w:bottom w:w="0" w:type="dxa"/>
-                <w:right w:w="0" w:type="dxa"/>
-              </w:tblCellMar>
-            </w:tblPrEx>
             <w:tc>
               <w:tcPr>
                 <w:tcW w:w="1767" w:type="dxa"/>
@@ -2619,14 +2604,6 @@
             </w:tc>
           </w:tr>
           <w:tr>
-            <w:tblPrEx>
-              <w:tblCellMar>
-                <w:top w:w="0" w:type="dxa"/>
-                <w:left w:w="0" w:type="dxa"/>
-                <w:bottom w:w="0" w:type="dxa"/>
-                <w:right w:w="0" w:type="dxa"/>
-              </w:tblCellMar>
-            </w:tblPrEx>
             <w:tc>
               <w:tcPr>
                 <w:tcW w:w="1767" w:type="dxa"/>
@@ -2814,14 +2791,6 @@
             </w:tc>
           </w:tr>
           <w:tr>
-            <w:tblPrEx>
-              <w:tblCellMar>
-                <w:top w:w="0" w:type="dxa"/>
-                <w:left w:w="0" w:type="dxa"/>
-                <w:bottom w:w="0" w:type="dxa"/>
-                <w:right w:w="0" w:type="dxa"/>
-              </w:tblCellMar>
-            </w:tblPrEx>
             <w:tc>
               <w:tcPr>
                 <w:tcW w:w="1767" w:type="dxa"/>
@@ -6550,12 +6519,6 @@
     <w:tblPr>
       <w:tblStyleRowBandSize w:val="1"/>
       <w:tblStyleColBandSize w:val="1"/>
-      <w:tblCellMar>
-        <w:top w:w="0" w:type="dxa"/>
-        <w:left w:w="0" w:type="dxa"/>
-        <w:bottom w:w="0" w:type="dxa"/>
-        <w:right w:w="0" w:type="dxa"/>
-      </w:tblCellMar>
     </w:tblPr>
   </w:style>
   <w:style w:type="table" w:customStyle="1" w:styleId="a0">
@@ -6563,12 +6526,6 @@
     <w:tblPr>
       <w:tblStyleRowBandSize w:val="1"/>
       <w:tblStyleColBandSize w:val="1"/>
-      <w:tblCellMar>
-        <w:top w:w="0" w:type="dxa"/>
-        <w:left w:w="0" w:type="dxa"/>
-        <w:bottom w:w="0" w:type="dxa"/>
-        <w:right w:w="0" w:type="dxa"/>
-      </w:tblCellMar>
     </w:tblPr>
   </w:style>
   <w:style w:type="table" w:customStyle="1" w:styleId="a1">
@@ -6576,12 +6533,6 @@
     <w:tblPr>
       <w:tblStyleRowBandSize w:val="1"/>
       <w:tblStyleColBandSize w:val="1"/>
-      <w:tblCellMar>
-        <w:top w:w="0" w:type="dxa"/>
-        <w:left w:w="0" w:type="dxa"/>
-        <w:bottom w:w="0" w:type="dxa"/>
-        <w:right w:w="0" w:type="dxa"/>
-      </w:tblCellMar>
     </w:tblPr>
   </w:style>
   <w:style w:type="table" w:customStyle="1" w:styleId="a2">
@@ -6589,12 +6540,6 @@
     <w:tblPr>
       <w:tblStyleRowBandSize w:val="1"/>
       <w:tblStyleColBandSize w:val="1"/>
-      <w:tblCellMar>
-        <w:top w:w="0" w:type="dxa"/>
-        <w:left w:w="0" w:type="dxa"/>
-        <w:bottom w:w="0" w:type="dxa"/>
-        <w:right w:w="0" w:type="dxa"/>
-      </w:tblCellMar>
     </w:tblPr>
   </w:style>
   <w:style w:type="table" w:customStyle="1" w:styleId="a3">
@@ -6602,12 +6547,6 @@
     <w:tblPr>
       <w:tblStyleRowBandSize w:val="1"/>
       <w:tblStyleColBandSize w:val="1"/>
-      <w:tblCellMar>
-        <w:top w:w="0" w:type="dxa"/>
-        <w:left w:w="0" w:type="dxa"/>
-        <w:bottom w:w="0" w:type="dxa"/>
-        <w:right w:w="0" w:type="dxa"/>
-      </w:tblCellMar>
     </w:tblPr>
   </w:style>
   <w:style w:type="table" w:customStyle="1" w:styleId="a4">
@@ -6615,12 +6554,6 @@
     <w:tblPr>
       <w:tblStyleRowBandSize w:val="1"/>
       <w:tblStyleColBandSize w:val="1"/>
-      <w:tblCellMar>
-        <w:top w:w="0" w:type="dxa"/>
-        <w:left w:w="0" w:type="dxa"/>
-        <w:bottom w:w="0" w:type="dxa"/>
-        <w:right w:w="0" w:type="dxa"/>
-      </w:tblCellMar>
     </w:tblPr>
   </w:style>
   <w:style w:type="table" w:customStyle="1" w:styleId="a5">
@@ -6628,12 +6561,6 @@
     <w:tblPr>
       <w:tblStyleRowBandSize w:val="1"/>
       <w:tblStyleColBandSize w:val="1"/>
-      <w:tblCellMar>
-        <w:top w:w="0" w:type="dxa"/>
-        <w:left w:w="0" w:type="dxa"/>
-        <w:bottom w:w="0" w:type="dxa"/>
-        <w:right w:w="0" w:type="dxa"/>
-      </w:tblCellMar>
     </w:tblPr>
   </w:style>
   <w:style w:type="table" w:customStyle="1" w:styleId="a6">
@@ -6641,12 +6568,6 @@
     <w:tblPr>
       <w:tblStyleRowBandSize w:val="1"/>
       <w:tblStyleColBandSize w:val="1"/>
-      <w:tblCellMar>
-        <w:top w:w="0" w:type="dxa"/>
-        <w:left w:w="0" w:type="dxa"/>
-        <w:bottom w:w="0" w:type="dxa"/>
-        <w:right w:w="0" w:type="dxa"/>
-      </w:tblCellMar>
     </w:tblPr>
   </w:style>
   <w:style w:type="table" w:customStyle="1" w:styleId="a7">
@@ -6654,12 +6575,6 @@
     <w:tblPr>
       <w:tblStyleRowBandSize w:val="1"/>
       <w:tblStyleColBandSize w:val="1"/>
-      <w:tblCellMar>
-        <w:top w:w="0" w:type="dxa"/>
-        <w:left w:w="0" w:type="dxa"/>
-        <w:bottom w:w="0" w:type="dxa"/>
-        <w:right w:w="0" w:type="dxa"/>
-      </w:tblCellMar>
     </w:tblPr>
   </w:style>
   <w:style w:type="table" w:customStyle="1" w:styleId="a8">
@@ -6667,12 +6582,6 @@
     <w:tblPr>
       <w:tblStyleRowBandSize w:val="1"/>
       <w:tblStyleColBandSize w:val="1"/>
-      <w:tblCellMar>
-        <w:top w:w="0" w:type="dxa"/>
-        <w:left w:w="0" w:type="dxa"/>
-        <w:bottom w:w="0" w:type="dxa"/>
-        <w:right w:w="0" w:type="dxa"/>
-      </w:tblCellMar>
     </w:tblPr>
   </w:style>
   <w:style w:type="table" w:customStyle="1" w:styleId="a9">
@@ -6680,12 +6589,6 @@
     <w:tblPr>
       <w:tblStyleRowBandSize w:val="1"/>
       <w:tblStyleColBandSize w:val="1"/>
-      <w:tblCellMar>
-        <w:top w:w="0" w:type="dxa"/>
-        <w:left w:w="0" w:type="dxa"/>
-        <w:bottom w:w="0" w:type="dxa"/>
-        <w:right w:w="0" w:type="dxa"/>
-      </w:tblCellMar>
     </w:tblPr>
   </w:style>
   <w:style w:type="table" w:customStyle="1" w:styleId="aa">
@@ -6693,12 +6596,6 @@
     <w:tblPr>
       <w:tblStyleRowBandSize w:val="1"/>
       <w:tblStyleColBandSize w:val="1"/>
-      <w:tblCellMar>
-        <w:top w:w="0" w:type="dxa"/>
-        <w:left w:w="0" w:type="dxa"/>
-        <w:bottom w:w="0" w:type="dxa"/>
-        <w:right w:w="0" w:type="dxa"/>
-      </w:tblCellMar>
     </w:tblPr>
   </w:style>
   <w:style w:type="table" w:customStyle="1" w:styleId="ab">
@@ -6706,12 +6603,6 @@
     <w:tblPr>
       <w:tblStyleRowBandSize w:val="1"/>
       <w:tblStyleColBandSize w:val="1"/>
-      <w:tblCellMar>
-        <w:top w:w="0" w:type="dxa"/>
-        <w:left w:w="0" w:type="dxa"/>
-        <w:bottom w:w="0" w:type="dxa"/>
-        <w:right w:w="0" w:type="dxa"/>
-      </w:tblCellMar>
     </w:tblPr>
   </w:style>
   <w:style w:type="table" w:customStyle="1" w:styleId="ac">
@@ -6719,12 +6610,6 @@
     <w:tblPr>
       <w:tblStyleRowBandSize w:val="1"/>
       <w:tblStyleColBandSize w:val="1"/>
-      <w:tblCellMar>
-        <w:top w:w="0" w:type="dxa"/>
-        <w:left w:w="0" w:type="dxa"/>
-        <w:bottom w:w="0" w:type="dxa"/>
-        <w:right w:w="0" w:type="dxa"/>
-      </w:tblCellMar>
     </w:tblPr>
   </w:style>
   <w:style w:type="table" w:customStyle="1" w:styleId="ad">
@@ -6732,12 +6617,6 @@
     <w:tblPr>
       <w:tblStyleRowBandSize w:val="1"/>
       <w:tblStyleColBandSize w:val="1"/>
-      <w:tblCellMar>
-        <w:top w:w="0" w:type="dxa"/>
-        <w:left w:w="0" w:type="dxa"/>
-        <w:bottom w:w="0" w:type="dxa"/>
-        <w:right w:w="0" w:type="dxa"/>
-      </w:tblCellMar>
     </w:tblPr>
   </w:style>
   <w:style w:type="table" w:customStyle="1" w:styleId="ae">
@@ -6745,12 +6624,6 @@
     <w:tblPr>
       <w:tblStyleRowBandSize w:val="1"/>
       <w:tblStyleColBandSize w:val="1"/>
-      <w:tblCellMar>
-        <w:top w:w="0" w:type="dxa"/>
-        <w:left w:w="0" w:type="dxa"/>
-        <w:bottom w:w="0" w:type="dxa"/>
-        <w:right w:w="0" w:type="dxa"/>
-      </w:tblCellMar>
     </w:tblPr>
   </w:style>
   <w:style w:type="table" w:customStyle="1" w:styleId="af">
@@ -6758,12 +6631,6 @@
     <w:tblPr>
       <w:tblStyleRowBandSize w:val="1"/>
       <w:tblStyleColBandSize w:val="1"/>
-      <w:tblCellMar>
-        <w:top w:w="0" w:type="dxa"/>
-        <w:left w:w="0" w:type="dxa"/>
-        <w:bottom w:w="0" w:type="dxa"/>
-        <w:right w:w="0" w:type="dxa"/>
-      </w:tblCellMar>
     </w:tblPr>
   </w:style>
   <w:style w:type="table" w:customStyle="1" w:styleId="af0">
@@ -6771,12 +6638,6 @@
     <w:tblPr>
       <w:tblStyleRowBandSize w:val="1"/>
       <w:tblStyleColBandSize w:val="1"/>
-      <w:tblCellMar>
-        <w:top w:w="0" w:type="dxa"/>
-        <w:left w:w="0" w:type="dxa"/>
-        <w:bottom w:w="0" w:type="dxa"/>
-        <w:right w:w="0" w:type="dxa"/>
-      </w:tblCellMar>
     </w:tblPr>
   </w:style>
   <w:style w:type="paragraph" w:styleId="Subttulo">
@@ -6802,9 +6663,7 @@
       <w:tblStyleRowBandSize w:val="1"/>
       <w:tblStyleColBandSize w:val="1"/>
       <w:tblCellMar>
-        <w:top w:w="0" w:type="dxa"/>
         <w:left w:w="115" w:type="dxa"/>
-        <w:bottom w:w="0" w:type="dxa"/>
         <w:right w:w="115" w:type="dxa"/>
       </w:tblCellMar>
     </w:tblPr>
@@ -6815,9 +6674,7 @@
       <w:tblStyleRowBandSize w:val="1"/>
       <w:tblStyleColBandSize w:val="1"/>
       <w:tblCellMar>
-        <w:top w:w="0" w:type="dxa"/>
         <w:left w:w="115" w:type="dxa"/>
-        <w:bottom w:w="0" w:type="dxa"/>
         <w:right w:w="115" w:type="dxa"/>
       </w:tblCellMar>
     </w:tblPr>
@@ -6827,12 +6684,6 @@
     <w:tblPr>
       <w:tblStyleRowBandSize w:val="1"/>
       <w:tblStyleColBandSize w:val="1"/>
-      <w:tblCellMar>
-        <w:top w:w="0" w:type="dxa"/>
-        <w:left w:w="0" w:type="dxa"/>
-        <w:bottom w:w="0" w:type="dxa"/>
-        <w:right w:w="0" w:type="dxa"/>
-      </w:tblCellMar>
     </w:tblPr>
   </w:style>
   <w:style w:type="table" w:customStyle="1" w:styleId="af4">
@@ -6841,9 +6692,7 @@
       <w:tblStyleRowBandSize w:val="1"/>
       <w:tblStyleColBandSize w:val="1"/>
       <w:tblCellMar>
-        <w:top w:w="0" w:type="dxa"/>
         <w:left w:w="115" w:type="dxa"/>
-        <w:bottom w:w="0" w:type="dxa"/>
         <w:right w:w="115" w:type="dxa"/>
       </w:tblCellMar>
     </w:tblPr>
@@ -6854,9 +6703,7 @@
       <w:tblStyleRowBandSize w:val="1"/>
       <w:tblStyleColBandSize w:val="1"/>
       <w:tblCellMar>
-        <w:top w:w="0" w:type="dxa"/>
         <w:left w:w="115" w:type="dxa"/>
-        <w:bottom w:w="0" w:type="dxa"/>
         <w:right w:w="115" w:type="dxa"/>
       </w:tblCellMar>
     </w:tblPr>
@@ -6867,9 +6714,7 @@
       <w:tblStyleRowBandSize w:val="1"/>
       <w:tblStyleColBandSize w:val="1"/>
       <w:tblCellMar>
-        <w:top w:w="0" w:type="dxa"/>
         <w:left w:w="115" w:type="dxa"/>
-        <w:bottom w:w="0" w:type="dxa"/>
         <w:right w:w="115" w:type="dxa"/>
       </w:tblCellMar>
     </w:tblPr>
@@ -6880,9 +6725,7 @@
       <w:tblStyleRowBandSize w:val="1"/>
       <w:tblStyleColBandSize w:val="1"/>
       <w:tblCellMar>
-        <w:top w:w="0" w:type="dxa"/>
         <w:left w:w="115" w:type="dxa"/>
-        <w:bottom w:w="0" w:type="dxa"/>
         <w:right w:w="115" w:type="dxa"/>
       </w:tblCellMar>
     </w:tblPr>

</xml_diff>